<commit_message>
Changes made in mobile view
</commit_message>
<xml_diff>
--- a/assets/resume/Resume.docx
+++ b/assets/resume/Resume.docx
@@ -891,6 +891,7 @@
           <w:szCs w:val="18"/>
         </w:rPr>
       </w:pPr>
+      <w:proofErr w:type="gramStart"/>
       <w:r>
         <w:rPr>
           <w:rFonts w:ascii="Arial" w:hAnsi="Arial" w:cs="Arial"/>
@@ -915,7 +916,16 @@
           <w:sz w:val="18"/>
           <w:szCs w:val="18"/>
         </w:rPr>
-        <w:t xml:space="preserve">from </w:t>
+        <w:t>from</w:t>
+      </w:r>
+      <w:proofErr w:type="gramEnd"/>
+      <w:r>
+        <w:rPr>
+          <w:rFonts w:ascii="Arial" w:hAnsi="Arial" w:cs="Arial"/>
+          <w:sz w:val="18"/>
+          <w:szCs w:val="18"/>
+        </w:rPr>
+        <w:t xml:space="preserve"> </w:t>
       </w:r>
       <w:proofErr w:type="spellStart"/>
       <w:r>
@@ -1002,7 +1012,7 @@
           <w:sz w:val="18"/>
           <w:szCs w:val="18"/>
         </w:rPr>
-        <w:t xml:space="preserve"> Board in 2013.Secrured 51%</w:t>
+        <w:t xml:space="preserve"> Board in 2013.</w:t>
       </w:r>
     </w:p>
     <w:p>
@@ -1127,7 +1137,7 @@
           <w:sz w:val="18"/>
           <w:szCs w:val="18"/>
         </w:rPr>
-        <w:t xml:space="preserve"> Board in 2009.Secrured 55 %</w:t>
+        <w:t xml:space="preserve"> Board in 2009.</w:t>
       </w:r>
     </w:p>
     <w:p>
@@ -1199,24 +1209,10 @@
           <w:sz w:val="18"/>
           <w:szCs w:val="18"/>
         </w:rPr>
-        <w:t>.  Secured 6</w:t>
-      </w:r>
-      <w:r>
-        <w:rPr>
-          <w:rFonts w:ascii="Arial" w:hAnsi="Arial" w:cs="Arial"/>
-          <w:sz w:val="18"/>
-          <w:szCs w:val="18"/>
-        </w:rPr>
-        <w:t>0</w:t>
-      </w:r>
-      <w:r>
-        <w:rPr>
-          <w:rFonts w:ascii="Arial" w:hAnsi="Arial" w:cs="Arial"/>
-          <w:sz w:val="18"/>
-          <w:szCs w:val="18"/>
-        </w:rPr>
-        <w:t xml:space="preserve"> %.</w:t>
-      </w:r>
+        <w:t xml:space="preserve">. </w:t>
+      </w:r>
+      <w:bookmarkStart w:id="0" w:name="_GoBack"/>
+      <w:bookmarkEnd w:id="0"/>
     </w:p>
     <w:p>
       <w:pPr>
@@ -1237,23 +1233,6 @@
     </w:p>
     <w:p>
       <w:pPr>
-        <w:tabs>
-          <w:tab w:val="left" w:pos="1604"/>
-          <w:tab w:val="left" w:pos="4222"/>
-          <w:tab w:val="left" w:pos="6653"/>
-          <w:tab w:val="left" w:pos="8687"/>
-        </w:tabs>
-        <w:spacing w:before="40"/>
-        <w:jc w:val="both"/>
-        <w:rPr>
-          <w:rFonts w:ascii="Arial" w:hAnsi="Arial" w:cs="Arial"/>
-          <w:sz w:val="18"/>
-          <w:szCs w:val="18"/>
-        </w:rPr>
-      </w:pPr>
-    </w:p>
-    <w:p>
-      <w:pPr>
         <w:pBdr>
           <w:bottom w:val="single" w:sz="12" w:space="1" w:color="auto"/>
         </w:pBdr>
@@ -1278,8 +1257,6 @@
         </w:rPr>
         <w:t>ORGANISATIONAL PURVIEW</w:t>
       </w:r>
-      <w:bookmarkStart w:id="0" w:name="_GoBack"/>
-      <w:bookmarkEnd w:id="0"/>
     </w:p>
     <w:p>
       <w:pPr>
@@ -1439,15 +1416,7 @@
           <w:sz w:val="18"/>
           <w:szCs w:val="18"/>
         </w:rPr>
-        <w:t xml:space="preserve">  </w:t>
-      </w:r>
-      <w:r>
-        <w:rPr>
-          <w:rFonts w:ascii="Arial" w:hAnsi="Arial" w:cs="Arial"/>
-          <w:sz w:val="18"/>
-          <w:szCs w:val="18"/>
-        </w:rPr>
-        <w:t>Developer</w:t>
+        <w:t xml:space="preserve">  Developer</w:t>
       </w:r>
     </w:p>
     <w:p>
@@ -1620,16 +1589,7 @@
           <w:sz w:val="18"/>
           <w:szCs w:val="18"/>
         </w:rPr>
-        <w:t>Real Estate</w:t>
-      </w:r>
-      <w:r>
-        <w:rPr>
-          <w:rFonts w:ascii="Arial" w:hAnsi="Arial" w:cs="Arial"/>
-          <w:b/>
-          <w:sz w:val="18"/>
-          <w:szCs w:val="18"/>
-        </w:rPr>
-        <w:t xml:space="preserve"> </w:t>
+        <w:t xml:space="preserve">Real Estate </w:t>
       </w:r>
     </w:p>
     <w:p>
@@ -1723,16 +1683,7 @@
           <w:sz w:val="18"/>
           <w:szCs w:val="18"/>
         </w:rPr>
-        <w:t xml:space="preserve">July2015 </w:t>
-      </w:r>
-      <w:r>
-        <w:rPr>
-          <w:rFonts w:ascii="Arial" w:hAnsi="Arial" w:cs="Arial"/>
-          <w:b/>
-          <w:sz w:val="18"/>
-          <w:szCs w:val="18"/>
-        </w:rPr>
-        <w:t>– till date</w:t>
+        <w:t>July2015 – till date</w:t>
       </w:r>
     </w:p>
     <w:p>
@@ -1792,16 +1743,7 @@
           <w:sz w:val="18"/>
           <w:szCs w:val="18"/>
         </w:rPr>
-        <w:t xml:space="preserve"># </w:t>
-      </w:r>
-      <w:r>
-        <w:rPr>
-          <w:rFonts w:ascii="Arial" w:hAnsi="Arial" w:cs="Arial"/>
-          <w:b/>
-          <w:sz w:val="18"/>
-          <w:szCs w:val="18"/>
-        </w:rPr>
-        <w:t xml:space="preserve"> </w:t>
+        <w:t xml:space="preserve">#  </w:t>
       </w:r>
       <w:proofErr w:type="spellStart"/>
       <w:r>
@@ -1811,25 +1753,7 @@
           <w:sz w:val="18"/>
           <w:szCs w:val="18"/>
         </w:rPr>
-        <w:t>ASP</w:t>
-      </w:r>
-      <w:r>
-        <w:rPr>
-          <w:rFonts w:ascii="Arial" w:hAnsi="Arial" w:cs="Arial"/>
-          <w:b/>
-          <w:sz w:val="18"/>
-          <w:szCs w:val="18"/>
-        </w:rPr>
-        <w:t>.NET</w:t>
-      </w:r>
-      <w:r>
-        <w:rPr>
-          <w:rFonts w:ascii="Arial" w:hAnsi="Arial" w:cs="Arial"/>
-          <w:b/>
-          <w:sz w:val="18"/>
-          <w:szCs w:val="18"/>
-        </w:rPr>
-        <w:t>,Ado.net,clientside</w:t>
+        <w:t>ASP.NET,Ado.net,clientside</w:t>
       </w:r>
       <w:proofErr w:type="spellEnd"/>
       <w:proofErr w:type="gramEnd"/>
@@ -2570,7 +2494,6 @@
           <w:sz w:val="18"/>
           <w:szCs w:val="18"/>
         </w:rPr>
-        <w:lastRenderedPageBreak/>
         <w:t>Role:</w:t>
       </w:r>
     </w:p>
@@ -2599,6 +2522,7 @@
           <w:sz w:val="18"/>
           <w:szCs w:val="18"/>
         </w:rPr>
+        <w:lastRenderedPageBreak/>
         <w:t>Using Design pattern to structuralize the code.</w:t>
       </w:r>
     </w:p>
@@ -5390,7 +5314,7 @@
 </file>
 
 <file path=customXml/itemProps1.xml><?xml version="1.0" encoding="utf-8"?>
-<ds:datastoreItem xmlns:ds="http://schemas.openxmlformats.org/officeDocument/2006/customXml" ds:itemID="{82F71F95-F141-4A9B-AABB-ACCB588AC975}">
+<ds:datastoreItem xmlns:ds="http://schemas.openxmlformats.org/officeDocument/2006/customXml" ds:itemID="{24D3CAB5-C833-4C58-A3E9-4AA706F3514F}">
   <ds:schemaRefs>
     <ds:schemaRef ds:uri="http://schemas.openxmlformats.org/officeDocument/2006/bibliography"/>
   </ds:schemaRefs>

</xml_diff>